<commit_message>
Replacing variables in docx, but there's bugs on substitution
</commit_message>
<xml_diff>
--- a/lib/docx_templates/termo.docx
+++ b/lib/docx_templates/termo.docx
@@ -16,7 +16,7 @@
           <w:sz w:val="24"/>
           <w:lang w:val="pt-BR" w:eastAsia="pt-BR"/>
         </w:rPr>
-        <w:t xml:space="preserve">{numeroProcesso} </w:t>
+        <w:t>{numeroProcesso} - {anoProcess</w:t>
       </w:r>
       <w:r>
         <w:rPr>
@@ -25,7 +25,7 @@
           <w:sz w:val="24"/>
           <w:lang w:val="pt-BR" w:eastAsia="pt-BR"/>
         </w:rPr>
-        <w:t xml:space="preserve">- </w:t>
+        <w:t>o</w:t>
       </w:r>
       <w:r>
         <w:rPr>
@@ -34,16 +34,7 @@
           <w:sz w:val="24"/>
           <w:lang w:val="pt-BR" w:eastAsia="pt-BR"/>
         </w:rPr>
-        <w:t xml:space="preserve">{anoProcessp} </w:t>
-      </w:r>
-      <w:r>
-        <w:rPr>
-          <w:rFonts w:cs="Arial" w:ascii="Arial" w:hAnsi="Arial"/>
-          <w:b/>
-          <w:sz w:val="24"/>
-          <w:lang w:val="pt-BR" w:eastAsia="pt-BR"/>
-        </w:rPr>
-        <w:t xml:space="preserve">.. </w:t>
+        <w:t xml:space="preserve">} .. </w:t>
       </w:r>
       <w:r>
         <w:rPr>
@@ -68,7 +59,7 @@
         <w:fldChar w:fldCharType="separate"/>
       </w:r>
       <w:r>
-        <w:t>3-Mar-17</w:t>
+        <w:t>8-Mar-17</w:t>
       </w:r>
       <w:r>
         <w:fldChar w:fldCharType="end"/>
@@ -102,10 +93,10 @@
         </w:rPr>
         <w:t>TERMO DE AUDIÊNCI</w:t>
       </w:r>
-      <w:bookmarkStart w:id="0" w:name="__Fieldmark__0_687716635"/>
-      <w:bookmarkStart w:id="1" w:name="__Fieldmark__1_687716635"/>
-      <w:bookmarkStart w:id="2" w:name="__Fieldmark__2_687716635"/>
-      <w:bookmarkStart w:id="3" w:name="__Fieldmark__3_687716635"/>
+      <w:bookmarkStart w:id="0" w:name="__Fieldmark__3_687716635"/>
+      <w:bookmarkStart w:id="1" w:name="__Fieldmark__2_687716635"/>
+      <w:bookmarkStart w:id="2" w:name="__Fieldmark__1_687716635"/>
+      <w:bookmarkStart w:id="3" w:name="__Fieldmark__0_687716635"/>
       <w:bookmarkEnd w:id="0"/>
       <w:bookmarkEnd w:id="1"/>
       <w:bookmarkEnd w:id="2"/>
@@ -177,7 +168,7 @@
         <w:fldChar w:fldCharType="separate"/>
       </w:r>
       <w:r>
-        <w:t>Friday, 3 de March de 2017</w:t>
+        <w:t>Wednesday, 8 de March de 2017</w:t>
       </w:r>
       <w:r>
         <w:fldChar w:fldCharType="end"/>
@@ -195,24 +186,9 @@
           <w:b/>
           <w:sz w:val="24"/>
         </w:rPr>
-        <w:t xml:space="preserve">Ação de </w:t>
-      </w:r>
-      <w:r>
-        <w:rPr>
-          <w:rFonts w:cs="Arial" w:ascii="Arial" w:hAnsi="Arial"/>
-          <w:b/>
-          <w:sz w:val="24"/>
-        </w:rPr>
-        <w:t>{acao}</w:t>
+        <w:t>Ação de {acao}</w:t>
       </w:r>
       <w:bookmarkStart w:id="4" w:name="__Fieldmark__5_687716635"/>
-      <w:r>
-        <w:rPr>
-          <w:rFonts w:cs="Arial" w:ascii="Arial" w:hAnsi="Arial"/>
-          <w:b/>
-          <w:sz w:val="24"/>
-        </w:rPr>
-      </w:r>
       <w:bookmarkEnd w:id="4"/>
       <w:r>
         <w:rPr>
@@ -234,14 +210,7 @@
           <w:rFonts w:cs="Arial" w:ascii="Arial" w:hAnsi="Arial"/>
           <w:sz w:val="24"/>
         </w:rPr>
-        <w:t xml:space="preserve">Processo n.º </w:t>
-      </w:r>
-      <w:r>
-        <w:rPr>
-          <w:rFonts w:cs="Arial" w:ascii="Arial" w:hAnsi="Arial"/>
-          <w:sz w:val="24"/>
-        </w:rPr>
-        <w:t>{anoProcesso}</w:t>
+        <w:t>Processo n.º {anoProcesso}</w:t>
       </w:r>
       <w:r>
         <w:rPr>
@@ -289,25 +258,9 @@
           <w:color w:val="000000"/>
           <w:sz w:val="24"/>
         </w:rPr>
-        <w:t xml:space="preserve">contra </w:t>
-      </w:r>
-      <w:r>
-        <w:rPr>
-          <w:rFonts w:cs="Arial" w:ascii="Arial" w:hAnsi="Arial"/>
-          <w:color w:val="000000"/>
-          <w:sz w:val="24"/>
-        </w:rPr>
-        <w:t>{nomeReu}</w:t>
+        <w:t>contra {nomeReu}</w:t>
       </w:r>
       <w:bookmarkStart w:id="5" w:name="__Fieldmark__6_687716635"/>
-      <w:r>
-        <w:rPr>
-          <w:rFonts w:cs="Arial" w:ascii="Arial" w:hAnsi="Arial"/>
-          <w:b/>
-          <w:color w:val="000000"/>
-          <w:sz w:val="24"/>
-        </w:rPr>
-      </w:r>
       <w:bookmarkEnd w:id="5"/>
       <w:r>
         <w:rPr>
@@ -316,21 +269,9 @@
         </w:rPr>
         <w:t xml:space="preserve">. Preside a audiência </w:t>
       </w:r>
-      <w:bookmarkStart w:id="6" w:name="__Fieldmark__7_687716635"/>
-      <w:r>
-        <w:rPr>
-          <w:rFonts w:cs="Arial" w:ascii="Arial" w:hAnsi="Arial"/>
-          <w:sz w:val="24"/>
-        </w:rPr>
-      </w:r>
-      <w:bookmarkStart w:id="7" w:name="__Fieldmark__8_687716635"/>
+      <w:bookmarkStart w:id="6" w:name="__Fieldmark__8_687716635"/>
+      <w:bookmarkStart w:id="7" w:name="__Fieldmark__7_687716635"/>
       <w:bookmarkEnd w:id="6"/>
-      <w:r>
-        <w:rPr>
-          <w:rFonts w:cs="Arial" w:ascii="Arial" w:hAnsi="Arial"/>
-          <w:sz w:val="24"/>
-        </w:rPr>
-      </w:r>
       <w:bookmarkEnd w:id="7"/>
       <w:r>
         <w:rPr>
@@ -340,12 +281,6 @@
         <w:t xml:space="preserve"> </w:t>
       </w:r>
       <w:bookmarkStart w:id="8" w:name="__Fieldmark__9_687716635"/>
-      <w:r>
-        <w:rPr>
-          <w:rFonts w:cs="Arial" w:ascii="Arial" w:hAnsi="Arial"/>
-          <w:sz w:val="24"/>
-        </w:rPr>
-      </w:r>
       <w:bookmarkEnd w:id="8"/>
       <w:r>
         <w:rPr>
@@ -354,21 +289,9 @@
         </w:rPr>
         <w:t xml:space="preserve">. Presente </w:t>
       </w:r>
-      <w:bookmarkStart w:id="9" w:name="__Fieldmark__10_687716635"/>
-      <w:r>
-        <w:rPr>
-          <w:rFonts w:cs="Arial" w:ascii="Arial" w:hAnsi="Arial"/>
-          <w:sz w:val="24"/>
-        </w:rPr>
-      </w:r>
-      <w:bookmarkStart w:id="10" w:name="__Fieldmark__11_687716635"/>
+      <w:bookmarkStart w:id="9" w:name="__Fieldmark__11_687716635"/>
+      <w:bookmarkStart w:id="10" w:name="__Fieldmark__10_687716635"/>
       <w:bookmarkEnd w:id="9"/>
-      <w:r>
-        <w:rPr>
-          <w:rFonts w:cs="Arial" w:ascii="Arial" w:hAnsi="Arial"/>
-          <w:sz w:val="24"/>
-        </w:rPr>
-      </w:r>
       <w:bookmarkEnd w:id="10"/>
       <w:r>
         <w:rPr>
@@ -378,12 +301,6 @@
         <w:t xml:space="preserve">, </w:t>
       </w:r>
       <w:bookmarkStart w:id="11" w:name="__Fieldmark__12_687716635"/>
-      <w:r>
-        <w:rPr>
-          <w:rFonts w:cs="Arial" w:ascii="Arial" w:hAnsi="Arial"/>
-          <w:sz w:val="24"/>
-        </w:rPr>
-      </w:r>
       <w:bookmarkEnd w:id="11"/>
       <w:r>
         <w:rPr>
@@ -392,93 +309,27 @@
         </w:rPr>
         <w:t>.</w:t>
       </w:r>
-      <w:bookmarkStart w:id="12" w:name="__Fieldmark__13_687716635"/>
-      <w:r>
-        <w:rPr>
-          <w:rFonts w:cs="Arial" w:ascii="Arial" w:hAnsi="Arial"/>
-          <w:sz w:val="24"/>
-        </w:rPr>
-      </w:r>
-      <w:bookmarkStart w:id="13" w:name="__Fieldmark__14_687716635"/>
+      <w:bookmarkStart w:id="12" w:name="__Fieldmark__23_687716635"/>
+      <w:bookmarkStart w:id="13" w:name="__Fieldmark__22_687716635"/>
+      <w:bookmarkStart w:id="14" w:name="__Fieldmark__21_687716635"/>
+      <w:bookmarkStart w:id="15" w:name="__Fieldmark__20_687716635"/>
+      <w:bookmarkStart w:id="16" w:name="__Fieldmark__19_687716635"/>
+      <w:bookmarkStart w:id="17" w:name="__Fieldmark__18_687716635"/>
+      <w:bookmarkStart w:id="18" w:name="__Fieldmark__17_687716635"/>
+      <w:bookmarkStart w:id="19" w:name="__Fieldmark__16_687716635"/>
+      <w:bookmarkStart w:id="20" w:name="__Fieldmark__15_687716635"/>
+      <w:bookmarkStart w:id="21" w:name="__Fieldmark__14_687716635"/>
+      <w:bookmarkStart w:id="22" w:name="__Fieldmark__13_687716635"/>
       <w:bookmarkEnd w:id="12"/>
-      <w:r>
-        <w:rPr>
-          <w:rFonts w:cs="Arial" w:ascii="Arial" w:hAnsi="Arial"/>
-          <w:sz w:val="24"/>
-        </w:rPr>
-      </w:r>
-      <w:bookmarkStart w:id="14" w:name="__Fieldmark__15_687716635"/>
       <w:bookmarkEnd w:id="13"/>
-      <w:r>
-        <w:rPr>
-          <w:rFonts w:cs="Arial" w:ascii="Arial" w:hAnsi="Arial"/>
-          <w:sz w:val="24"/>
-        </w:rPr>
-      </w:r>
-      <w:bookmarkStart w:id="15" w:name="__Fieldmark__16_687716635"/>
       <w:bookmarkEnd w:id="14"/>
-      <w:r>
-        <w:rPr>
-          <w:rFonts w:cs="Arial" w:ascii="Arial" w:hAnsi="Arial"/>
-          <w:sz w:val="24"/>
-        </w:rPr>
-      </w:r>
-      <w:bookmarkStart w:id="16" w:name="__Fieldmark__17_687716635"/>
       <w:bookmarkEnd w:id="15"/>
-      <w:r>
-        <w:rPr>
-          <w:rFonts w:cs="Arial" w:ascii="Arial" w:hAnsi="Arial"/>
-          <w:sz w:val="24"/>
-        </w:rPr>
-      </w:r>
-      <w:bookmarkStart w:id="17" w:name="__Fieldmark__18_687716635"/>
       <w:bookmarkEnd w:id="16"/>
-      <w:r>
-        <w:rPr>
-          <w:rFonts w:cs="Arial" w:ascii="Arial" w:hAnsi="Arial"/>
-          <w:sz w:val="24"/>
-        </w:rPr>
-      </w:r>
-      <w:bookmarkStart w:id="18" w:name="__Fieldmark__19_687716635"/>
       <w:bookmarkEnd w:id="17"/>
-      <w:r>
-        <w:rPr>
-          <w:rFonts w:cs="Arial" w:ascii="Arial" w:hAnsi="Arial"/>
-          <w:sz w:val="24"/>
-        </w:rPr>
-      </w:r>
-      <w:bookmarkStart w:id="19" w:name="__Fieldmark__20_687716635"/>
       <w:bookmarkEnd w:id="18"/>
-      <w:r>
-        <w:rPr>
-          <w:rFonts w:cs="Arial" w:ascii="Arial" w:hAnsi="Arial"/>
-          <w:sz w:val="24"/>
-        </w:rPr>
-      </w:r>
-      <w:bookmarkStart w:id="20" w:name="__Fieldmark__21_687716635"/>
       <w:bookmarkEnd w:id="19"/>
-      <w:r>
-        <w:rPr>
-          <w:rFonts w:cs="Arial" w:ascii="Arial" w:hAnsi="Arial"/>
-          <w:sz w:val="24"/>
-        </w:rPr>
-      </w:r>
-      <w:bookmarkStart w:id="21" w:name="__Fieldmark__22_687716635"/>
       <w:bookmarkEnd w:id="20"/>
-      <w:r>
-        <w:rPr>
-          <w:rFonts w:cs="Arial" w:ascii="Arial" w:hAnsi="Arial"/>
-          <w:sz w:val="24"/>
-        </w:rPr>
-      </w:r>
-      <w:bookmarkStart w:id="22" w:name="__Fieldmark__23_687716635"/>
       <w:bookmarkEnd w:id="21"/>
-      <w:r>
-        <w:rPr>
-          <w:rFonts w:cs="Arial" w:ascii="Arial" w:hAnsi="Arial"/>
-          <w:sz w:val="24"/>
-        </w:rPr>
-      </w:r>
       <w:bookmarkEnd w:id="22"/>
       <w:r>
         <w:rPr>
@@ -487,21 +338,9 @@
         </w:rPr>
         <w:t xml:space="preserve"> Nada mais havendo, mandou </w:t>
       </w:r>
-      <w:bookmarkStart w:id="23" w:name="__Fieldmark__24_687716635"/>
-      <w:r>
-        <w:rPr>
-          <w:rFonts w:cs="Arial" w:ascii="Arial" w:hAnsi="Arial"/>
-          <w:sz w:val="24"/>
-        </w:rPr>
-      </w:r>
-      <w:bookmarkStart w:id="24" w:name="__Fieldmark__25_687716635"/>
+      <w:bookmarkStart w:id="23" w:name="__Fieldmark__25_687716635"/>
+      <w:bookmarkStart w:id="24" w:name="__Fieldmark__24_687716635"/>
       <w:bookmarkEnd w:id="23"/>
-      <w:r>
-        <w:rPr>
-          <w:rFonts w:cs="Arial" w:ascii="Arial" w:hAnsi="Arial"/>
-          <w:sz w:val="24"/>
-        </w:rPr>
-      </w:r>
       <w:bookmarkEnd w:id="24"/>
       <w:r>
         <w:rPr>
@@ -661,7 +500,8 @@
               <w:rPr/>
             </w:pPr>
             <w:bookmarkStart w:id="25" w:name="__Fieldmark__26_687716635"/>
-            <w:bookmarkEnd w:id="25"/>
+            <w:bookmarkStart w:id="26" w:name="__Fieldmark__26_687716635"/>
+            <w:bookmarkEnd w:id="26"/>
             <w:r>
               <w:rPr/>
             </w:r>
@@ -680,8 +520,9 @@
               <w:jc w:val="right"/>
               <w:rPr/>
             </w:pPr>
-            <w:bookmarkStart w:id="26" w:name="__Fieldmark__27_687716635"/>
-            <w:bookmarkEnd w:id="26"/>
+            <w:bookmarkStart w:id="27" w:name="__Fieldmark__27_687716635"/>
+            <w:bookmarkStart w:id="28" w:name="__Fieldmark__27_687716635"/>
+            <w:bookmarkEnd w:id="28"/>
             <w:r>
               <w:rPr/>
             </w:r>
@@ -867,7 +708,7 @@
               <wp:positionV relativeFrom="paragraph">
                 <wp:posOffset>281940</wp:posOffset>
               </wp:positionV>
-              <wp:extent cx="1555115" cy="366395"/>
+              <wp:extent cx="1555750" cy="367030"/>
               <wp:effectExtent l="0" t="0" r="0" b="0"/>
               <wp:wrapNone/>
               <wp:docPr id="1" name="Frame1"/>
@@ -878,7 +719,7 @@
                     <wps:spPr>
                       <a:xfrm>
                         <a:off x="0" y="0"/>
-                        <a:ext cx="1554480" cy="365760"/>
+                        <a:ext cx="1555200" cy="366480"/>
                       </a:xfrm>
                       <a:prstGeom prst="rect">
                         <a:avLst/>
@@ -902,13 +743,13 @@
                           <w:pPr>
                             <w:pStyle w:val="Normal"/>
                             <w:rPr>
-                              <w:color w:val="auto"/>
+                              <w:color w:val="00000A"/>
                               <w:sz w:val="10"/>
                             </w:rPr>
                           </w:pPr>
                           <w:r>
                             <w:rPr>
-                              <w:color w:val="auto"/>
+                              <w:color w:val="00000A"/>
                               <w:sz w:val="10"/>
                             </w:rPr>
                           </w:r>
@@ -917,19 +758,19 @@
                           <w:pPr>
                             <w:pStyle w:val="Normal"/>
                             <w:rPr>
-                              <w:color w:val="auto"/>
+                              <w:color w:val="00000A"/>
                             </w:rPr>
                           </w:pPr>
                           <w:r>
                             <w:rPr>
-                              <w:color w:val="auto"/>
+                              <w:color w:val="00000A"/>
                               <w:sz w:val="24"/>
                             </w:rPr>
                             <w:t>fl.</w:t>
                           </w:r>
                           <w:r>
                             <w:rPr>
-                              <w:color w:val="auto"/>
+                              <w:color w:val="00000A"/>
                               <w:sz w:val="24"/>
                               <w:lang w:val="en-US"/>
                             </w:rPr>
@@ -949,7 +790,7 @@
         </mc:Choice>
         <mc:Fallback>
           <w:pict>
-            <v:rect id="shape_0" ID="Frame1" fillcolor="white" stroked="f" style="position:absolute;margin-left:331.2pt;margin-top:22.2pt;width:122.35pt;height:28.75pt">
+            <v:rect id="shape_0" ID="Frame1" fillcolor="white" stroked="f" style="position:absolute;margin-left:331.2pt;margin-top:22.2pt;width:122.4pt;height:28.8pt">
               <w10:wrap type="square"/>
               <v:fill o:detectmouseclick="t" type="solid" color2="black"/>
               <v:stroke color="#3465a4" joinstyle="round" endcap="flat"/>
@@ -959,13 +800,13 @@
                     <w:pPr>
                       <w:pStyle w:val="Normal"/>
                       <w:rPr>
-                        <w:color w:val="auto"/>
+                        <w:color w:val="00000A"/>
                         <w:sz w:val="10"/>
                       </w:rPr>
                     </w:pPr>
                     <w:r>
                       <w:rPr>
-                        <w:color w:val="auto"/>
+                        <w:color w:val="00000A"/>
                         <w:sz w:val="10"/>
                       </w:rPr>
                     </w:r>
@@ -974,19 +815,19 @@
                     <w:pPr>
                       <w:pStyle w:val="Normal"/>
                       <w:rPr>
-                        <w:color w:val="auto"/>
+                        <w:color w:val="00000A"/>
                       </w:rPr>
                     </w:pPr>
                     <w:r>
                       <w:rPr>
-                        <w:color w:val="auto"/>
+                        <w:color w:val="00000A"/>
                         <w:sz w:val="24"/>
                       </w:rPr>
                       <w:t>fl.</w:t>
                     </w:r>
                     <w:r>
                       <w:rPr>
-                        <w:color w:val="auto"/>
+                        <w:color w:val="00000A"/>
                         <w:sz w:val="24"/>
                         <w:lang w:val="en-US"/>
                       </w:rPr>

</xml_diff>